<commit_message>
SVN correction link (minibundle->workspace)
git-svn-id: http://svn.lirec.eu@1264 dcc22606-d844-4505-a083-a3dbd7937ca2
</commit_message>
<xml_diff>
--- a/scenarios/MyFriend/MyPleo/miniBundle/MyPleo Installation and Deployment.docx
+++ b/scenarios/MyFriend/MyPleo/miniBundle/MyPleo Installation and Deployment.docx
@@ -1,6 +1,6 @@
 
 <file path=word/document.xml><?xml version="1.0" encoding="utf-8"?>
-<w:document xmlns:ve="http://schemas.openxmlformats.org/markup-compatibility/2006" xmlns:o="urn:schemas-microsoft-com:office:office" xmlns:r="http://schemas.openxmlformats.org/officeDocument/2006/relationships" xmlns:m="http://schemas.openxmlformats.org/officeDocument/2006/math" xmlns:v="urn:schemas-microsoft-com:vml" xmlns:wp="http://schemas.openxmlformats.org/drawingml/2006/wordprocessingDrawing" xmlns:w10="urn:schemas-microsoft-com:office:word" xmlns:w="http://schemas.openxmlformats.org/wordprocessingml/2006/main" xmlns:wne="http://schemas.microsoft.com/office/word/2006/wordml">
+<w:document xmlns:wpc="http://schemas.microsoft.com/office/word/2010/wordprocessingCanvas" xmlns:mc="http://schemas.openxmlformats.org/markup-compatibility/2006" xmlns:o="urn:schemas-microsoft-com:office:office" xmlns:r="http://schemas.openxmlformats.org/officeDocument/2006/relationships" xmlns:m="http://schemas.openxmlformats.org/officeDocument/2006/math" xmlns:v="urn:schemas-microsoft-com:vml" xmlns:wp14="http://schemas.microsoft.com/office/word/2010/wordprocessingDrawing" xmlns:wp="http://schemas.openxmlformats.org/drawingml/2006/wordprocessingDrawing" xmlns:w10="urn:schemas-microsoft-com:office:word" xmlns:w="http://schemas.openxmlformats.org/wordprocessingml/2006/main" xmlns:w14="http://schemas.microsoft.com/office/word/2010/wordml" xmlns:wpg="http://schemas.microsoft.com/office/word/2010/wordprocessingGroup" xmlns:wpi="http://schemas.microsoft.com/office/word/2010/wordprocessingInk" xmlns:wne="http://schemas.microsoft.com/office/word/2006/wordml" xmlns:wps="http://schemas.microsoft.com/office/word/2010/wordprocessingShape" mc:Ignorable="w14 wp14">
   <w:body>
     <w:bookmarkStart w:id="0" w:name="_GoBack" w:displacedByCustomXml="next"/>
     <w:bookmarkEnd w:id="0" w:displacedByCustomXml="next"/>
@@ -31,7 +31,7 @@
             <w:tblBorders>
               <w:left w:val="single" w:sz="18" w:space="0" w:color="4F81BD" w:themeColor="accent1"/>
             </w:tblBorders>
-            <w:tblLook w:val="04A0"/>
+            <w:tblLook w:val="04A0" w:firstRow="1" w:lastRow="0" w:firstColumn="1" w:lastColumn="0" w:noHBand="0" w:noVBand="1"/>
           </w:tblPr>
           <w:tblGrid>
             <w:gridCol w:w="7020"/>
@@ -109,6 +109,7 @@
                   <w:dataBinding w:prefixMappings="xmlns:ns0='http://schemas.openxmlformats.org/package/2006/metadata/core-properties' xmlns:ns1='http://purl.org/dc/elements/1.1/'" w:xpath="/ns0:coreProperties[1]/ns1:title[1]" w:storeItemID="{6C3C8BC8-F283-45AE-878A-BAB7291924A1}"/>
                   <w:text/>
                 </w:sdtPr>
+                <w:sdtEndPr/>
                 <w:sdtContent>
                   <w:p>
                     <w:pPr>
@@ -201,7 +202,7 @@
                     <w:rFonts w:asciiTheme="majorHAnsi" w:eastAsiaTheme="majorEastAsia" w:hAnsiTheme="majorHAnsi" w:cstheme="majorBidi"/>
                     <w:lang w:val="en-GB"/>
                   </w:rPr>
-                  <w:t>1</w:t>
+                  <w:t>2</w:t>
                 </w:r>
                 <w:r>
                   <w:rPr>
@@ -215,7 +216,21 @@
                     <w:rFonts w:asciiTheme="majorHAnsi" w:eastAsiaTheme="majorEastAsia" w:hAnsiTheme="majorHAnsi" w:cstheme="majorBidi"/>
                     <w:lang w:val="en-GB"/>
                   </w:rPr>
-                  <w:t xml:space="preserve"> August 8, 2011</w:t>
+                  <w:t xml:space="preserve"> </w:t>
+                </w:r>
+                <w:r>
+                  <w:rPr>
+                    <w:rFonts w:asciiTheme="majorHAnsi" w:eastAsiaTheme="majorEastAsia" w:hAnsiTheme="majorHAnsi" w:cstheme="majorBidi"/>
+                    <w:lang w:val="en-GB"/>
+                  </w:rPr>
+                  <w:t>September 13</w:t>
+                </w:r>
+                <w:r>
+                  <w:rPr>
+                    <w:rFonts w:asciiTheme="majorHAnsi" w:eastAsiaTheme="majorEastAsia" w:hAnsiTheme="majorHAnsi" w:cstheme="majorBidi"/>
+                    <w:lang w:val="en-GB"/>
+                  </w:rPr>
+                  <w:t>, 2011</w:t>
                 </w:r>
                 <w:r>
                   <w:rPr>
@@ -260,7 +275,7 @@
           <w:tblPr>
             <w:tblpPr w:leftFromText="187" w:rightFromText="187" w:horzAnchor="margin" w:tblpXSpec="center" w:tblpYSpec="bottom"/>
             <w:tblW w:w="4000" w:type="pct"/>
-            <w:tblLook w:val="04A0"/>
+            <w:tblLook w:val="04A0" w:firstRow="1" w:lastRow="0" w:firstColumn="1" w:lastColumn="0" w:noHBand="0" w:noVBand="1"/>
           </w:tblPr>
           <w:tblGrid>
             <w:gridCol w:w="6987"/>
@@ -349,6 +364,7 @@
           <w:docPartUnique/>
         </w:docPartObj>
       </w:sdtPr>
+      <w:sdtEndPr/>
       <w:sdtContent>
         <w:p>
           <w:pPr>
@@ -2165,15 +2181,32 @@
         </w:rPr>
         <w:t xml:space="preserve">most of the resources are available in </w:t>
       </w:r>
-      <w:hyperlink r:id="rId9" w:history="1">
-        <w:r>
-          <w:rPr>
-            <w:rStyle w:val="Hyperlink"/>
-            <w:lang w:val="en-GB"/>
-          </w:rPr>
-          <w:t>http://trac.lirec.org/browser/scenarios/MyFriend/MyPleo/</w:t>
-        </w:r>
-      </w:hyperlink>
+      <w:r>
+        <w:fldChar w:fldCharType="begin"/>
+      </w:r>
+      <w:r>
+        <w:rPr>
+          <w:lang w:val="en-US"/>
+        </w:rPr>
+        <w:instrText xml:space="preserve"> HYPERLINK "http://trac.lirec.org/browser/scenarios/MyFriend/MyPleo/" </w:instrText>
+      </w:r>
+      <w:r>
+        <w:fldChar w:fldCharType="separate"/>
+      </w:r>
+      <w:r>
+        <w:rPr>
+          <w:rStyle w:val="Hyperlink"/>
+          <w:lang w:val="en-GB"/>
+        </w:rPr>
+        <w:t>http://trac.lirec.org/browser/scenarios/MyFriend/MyPleo/</w:t>
+      </w:r>
+      <w:r>
+        <w:rPr>
+          <w:rStyle w:val="Hyperlink"/>
+          <w:lang w:val="en-GB"/>
+        </w:rPr>
+        <w:fldChar w:fldCharType="end"/>
+      </w:r>
       <w:r>
         <w:rPr>
           <w:lang w:val="en-GB"/>
@@ -2213,15 +2246,32 @@
         </w:rPr>
         <w:t xml:space="preserve"> (</w:t>
       </w:r>
-      <w:hyperlink r:id="rId10" w:history="1">
-        <w:r>
-          <w:rPr>
-            <w:rStyle w:val="Hyperlink"/>
-            <w:lang w:val="en-GB"/>
-          </w:rPr>
-          <w:t>http://www.gnu.org/copyleft/gpl.html</w:t>
-        </w:r>
-      </w:hyperlink>
+      <w:r>
+        <w:fldChar w:fldCharType="begin"/>
+      </w:r>
+      <w:r>
+        <w:rPr>
+          <w:lang w:val="en-US"/>
+        </w:rPr>
+        <w:instrText xml:space="preserve"> HYPERLINK "http://www.gnu.org/copyleft/gpl.html" </w:instrText>
+      </w:r>
+      <w:r>
+        <w:fldChar w:fldCharType="separate"/>
+      </w:r>
+      <w:r>
+        <w:rPr>
+          <w:rStyle w:val="Hyperlink"/>
+          <w:lang w:val="en-GB"/>
+        </w:rPr>
+        <w:t>http://www.gnu.org/copyleft/gpl.html</w:t>
+      </w:r>
+      <w:r>
+        <w:rPr>
+          <w:rStyle w:val="Hyperlink"/>
+          <w:lang w:val="en-GB"/>
+        </w:rPr>
+        <w:fldChar w:fldCharType="end"/>
+      </w:r>
       <w:r>
         <w:rPr>
           <w:lang w:val="en-GB"/>
@@ -2250,30 +2300,64 @@
         </w:rPr>
         <w:t xml:space="preserve">This manual is licensed under a </w:t>
       </w:r>
-      <w:hyperlink r:id="rId11" w:history="1">
-        <w:r>
-          <w:rPr>
-            <w:i/>
-            <w:lang w:val="en-GB"/>
-          </w:rPr>
-          <w:t>Creative Commons Attribution 3.0 Unported License</w:t>
-        </w:r>
-      </w:hyperlink>
+      <w:r>
+        <w:fldChar w:fldCharType="begin"/>
+      </w:r>
+      <w:r>
+        <w:rPr>
+          <w:lang w:val="en-US"/>
+        </w:rPr>
+        <w:instrText xml:space="preserve"> HYPERLINK "http://creativecommons.org/licenses/by/3.0/" </w:instrText>
+      </w:r>
+      <w:r>
+        <w:fldChar w:fldCharType="separate"/>
+      </w:r>
+      <w:r>
+        <w:rPr>
+          <w:i/>
+          <w:lang w:val="en-GB"/>
+        </w:rPr>
+        <w:t>Creative Commons Attribution 3.0 Unported License</w:t>
+      </w:r>
+      <w:r>
+        <w:rPr>
+          <w:i/>
+          <w:lang w:val="en-GB"/>
+        </w:rPr>
+        <w:fldChar w:fldCharType="end"/>
+      </w:r>
       <w:r>
         <w:rPr>
           <w:lang w:val="en-GB"/>
         </w:rPr>
         <w:t xml:space="preserve"> (</w:t>
       </w:r>
-      <w:hyperlink r:id="rId12" w:history="1">
-        <w:r>
-          <w:rPr>
-            <w:rStyle w:val="Hyperlink"/>
-            <w:lang w:val="en-GB"/>
-          </w:rPr>
-          <w:t>http://creativecommons.org/licenses/by/3.0/</w:t>
-        </w:r>
-      </w:hyperlink>
+      <w:r>
+        <w:fldChar w:fldCharType="begin"/>
+      </w:r>
+      <w:r>
+        <w:rPr>
+          <w:lang w:val="en-US"/>
+        </w:rPr>
+        <w:instrText xml:space="preserve"> HYPERLINK "http://creativecommons.org/licenses/by/3.0/" </w:instrText>
+      </w:r>
+      <w:r>
+        <w:fldChar w:fldCharType="separate"/>
+      </w:r>
+      <w:r>
+        <w:rPr>
+          <w:rStyle w:val="Hyperlink"/>
+          <w:lang w:val="en-GB"/>
+        </w:rPr>
+        <w:t>http://creativecommons.org/licenses/by/3.0/</w:t>
+      </w:r>
+      <w:r>
+        <w:rPr>
+          <w:rStyle w:val="Hyperlink"/>
+          <w:lang w:val="en-GB"/>
+        </w:rPr>
+        <w:fldChar w:fldCharType="end"/>
+      </w:r>
       <w:r>
         <w:rPr>
           <w:lang w:val="en-GB"/>
@@ -3144,20 +3228,51 @@
         </w:rPr>
         <w:t xml:space="preserve"> folder to your computer from </w:t>
       </w:r>
-      <w:hyperlink r:id="rId13" w:history="1">
-        <w:r>
-          <w:rPr>
-            <w:rStyle w:val="Hyperlink"/>
-            <w:lang w:val="en-GB"/>
-          </w:rPr>
-          <w:t>https://svn.lirec.eu/scenarios/MyFriend/MyPleo/miniBundle/</w:t>
-        </w:r>
-      </w:hyperlink>
-      <w:r>
-        <w:rPr>
-          <w:lang w:val="en-GB"/>
-        </w:rPr>
-        <w:t xml:space="preserve"> using an svn client;</w:t>
+      <w:r>
+        <w:fldChar w:fldCharType="begin"/>
+      </w:r>
+      <w:r>
+        <w:rPr>
+          <w:lang w:val="en-US"/>
+        </w:rPr>
+        <w:instrText xml:space="preserve"> HYPERLINK "https://svn.lirec.eu/scenarios/MyFriend/MyPleo/miniBundle/" </w:instrText>
+      </w:r>
+      <w:r>
+        <w:fldChar w:fldCharType="separate"/>
+      </w:r>
+      <w:r>
+        <w:rPr>
+          <w:rStyle w:val="Hyperlink"/>
+          <w:lang w:val="en-GB"/>
+        </w:rPr>
+        <w:t>https://svn.lirec.eu/scenarios/MyFriend/MyPleo/miniBundle/</w:t>
+      </w:r>
+      <w:r>
+        <w:rPr>
+          <w:rStyle w:val="Hyperlink"/>
+          <w:lang w:val="en-GB"/>
+        </w:rPr>
+        <w:fldChar w:fldCharType="end"/>
+      </w:r>
+      <w:r>
+        <w:rPr>
+          <w:lang w:val="en-GB"/>
+        </w:rPr>
+        <w:t xml:space="preserve"> using an </w:t>
+      </w:r>
+      <w:proofErr w:type="spellStart"/>
+      <w:r>
+        <w:rPr>
+          <w:lang w:val="en-GB"/>
+        </w:rPr>
+        <w:t>svn</w:t>
+      </w:r>
+      <w:proofErr w:type="spellEnd"/>
+      <w:r>
+        <w:rPr>
+          <w:lang w:val="en-GB"/>
+        </w:rPr>
+        <w:t xml:space="preserve"> client;</w:t>
       </w:r>
     </w:p>
     <w:p>
@@ -3191,20 +3306,51 @@
         </w:rPr>
         <w:t xml:space="preserve"> a safe location without spaces in your computer from </w:t>
       </w:r>
-      <w:hyperlink r:id="rId14" w:history="1">
-        <w:r>
-          <w:rPr>
-            <w:rStyle w:val="Hyperlink"/>
-            <w:lang w:val="en-GB"/>
-          </w:rPr>
-          <w:t>https://svn.lirec.eu/scenarios/MyFriend/MyPleo/miniBundle/</w:t>
-        </w:r>
-      </w:hyperlink>
-      <w:r>
-        <w:rPr>
-          <w:lang w:val="en-GB"/>
-        </w:rPr>
-        <w:t xml:space="preserve"> using an svn client distribution;</w:t>
+      <w:r>
+        <w:fldChar w:fldCharType="begin"/>
+      </w:r>
+      <w:r>
+        <w:rPr>
+          <w:lang w:val="en-US"/>
+        </w:rPr>
+        <w:instrText xml:space="preserve"> HYPERLINK "https://svn.lirec.eu/scenarios/MyFriend/MyPleo/workspace/" </w:instrText>
+      </w:r>
+      <w:r>
+        <w:fldChar w:fldCharType="separate"/>
+      </w:r>
+      <w:r>
+        <w:rPr>
+          <w:rStyle w:val="Hyperlink"/>
+          <w:lang w:val="en-GB"/>
+        </w:rPr>
+        <w:t>https://svn.lirec.eu/scenarios/MyFriend/MyPleo/workspace/</w:t>
+      </w:r>
+      <w:r>
+        <w:rPr>
+          <w:rStyle w:val="Hyperlink"/>
+          <w:lang w:val="en-GB"/>
+        </w:rPr>
+        <w:fldChar w:fldCharType="end"/>
+      </w:r>
+      <w:r>
+        <w:rPr>
+          <w:lang w:val="en-GB"/>
+        </w:rPr>
+        <w:t xml:space="preserve"> using an </w:t>
+      </w:r>
+      <w:proofErr w:type="spellStart"/>
+      <w:r>
+        <w:rPr>
+          <w:lang w:val="en-GB"/>
+        </w:rPr>
+        <w:t>svn</w:t>
+      </w:r>
+      <w:proofErr w:type="spellEnd"/>
+      <w:r>
+        <w:rPr>
+          <w:lang w:val="en-GB"/>
+        </w:rPr>
+        <w:t xml:space="preserve"> client distribution;</w:t>
       </w:r>
     </w:p>
     <w:p>
@@ -3518,15 +3664,32 @@
         </w:rPr>
         <w:t xml:space="preserve">Go to web site </w:t>
       </w:r>
-      <w:hyperlink r:id="rId15" w:history="1">
-        <w:r>
-          <w:rPr>
-            <w:rStyle w:val="Hyperlink"/>
-            <w:lang w:val="en-GB"/>
-          </w:rPr>
-          <w:t>http://www.stonetrip.com/</w:t>
-        </w:r>
-      </w:hyperlink>
+      <w:r>
+        <w:fldChar w:fldCharType="begin"/>
+      </w:r>
+      <w:r>
+        <w:rPr>
+          <w:lang w:val="en-US"/>
+        </w:rPr>
+        <w:instrText xml:space="preserve"> HYPERLINK "http://www.stonetrip.com/" </w:instrText>
+      </w:r>
+      <w:r>
+        <w:fldChar w:fldCharType="separate"/>
+      </w:r>
+      <w:r>
+        <w:rPr>
+          <w:rStyle w:val="Hyperlink"/>
+          <w:lang w:val="en-GB"/>
+        </w:rPr>
+        <w:t>http://www.stonetrip.com/</w:t>
+      </w:r>
+      <w:r>
+        <w:rPr>
+          <w:rStyle w:val="Hyperlink"/>
+          <w:lang w:val="en-GB"/>
+        </w:rPr>
+        <w:fldChar w:fldCharType="end"/>
+      </w:r>
       <w:r>
         <w:rPr>
           <w:lang w:val="en-GB"/>
@@ -4828,23 +4991,7 @@
           <w:i/>
           <w:lang w:val="en-GB"/>
         </w:rPr>
-        <w:t xml:space="preserve">SDK Platform Android 2.2, API 8, </w:t>
-      </w:r>
-      <w:proofErr w:type="gramStart"/>
-      <w:r>
-        <w:rPr>
-          <w:i/>
-          <w:lang w:val="en-GB"/>
-        </w:rPr>
-        <w:t>revision</w:t>
-      </w:r>
-      <w:proofErr w:type="gramEnd"/>
-      <w:r>
-        <w:rPr>
-          <w:i/>
-          <w:lang w:val="en-GB"/>
-        </w:rPr>
-        <w:t xml:space="preserve"> 2</w:t>
+        <w:t>SDK Platform Android 2.2, API 8, revision 2</w:t>
       </w:r>
       <w:r>
         <w:rPr>
@@ -10247,11 +10394,15 @@
         <w:fldChar w:fldCharType="separate"/>
       </w:r>
       <w:r>
+        <w:rPr>
+          <w:lang w:val="en-US"/>
+        </w:rPr>
         <w:t xml:space="preserve">Figure </w:t>
       </w:r>
       <w:r>
         <w:rPr>
           <w:noProof/>
+          <w:lang w:val="en-US"/>
         </w:rPr>
         <w:t>1</w:t>
       </w:r>
@@ -10267,15 +10418,32 @@
         </w:rPr>
         <w:t>). I recommend the Bluetooth DIP Module - Roving Networks (</w:t>
       </w:r>
-      <w:hyperlink r:id="rId16" w:history="1">
-        <w:r>
-          <w:rPr>
-            <w:rStyle w:val="Hyperlink"/>
-            <w:lang w:val="en-GB"/>
-          </w:rPr>
-          <w:t>http://www.sparkfun.com/products/8550</w:t>
-        </w:r>
-      </w:hyperlink>
+      <w:r>
+        <w:fldChar w:fldCharType="begin"/>
+      </w:r>
+      <w:r>
+        <w:rPr>
+          <w:lang w:val="en-US"/>
+        </w:rPr>
+        <w:instrText xml:space="preserve"> HYPERLINK "http://www.sparkfun.com/products/8550" </w:instrText>
+      </w:r>
+      <w:r>
+        <w:fldChar w:fldCharType="separate"/>
+      </w:r>
+      <w:r>
+        <w:rPr>
+          <w:rStyle w:val="Hyperlink"/>
+          <w:lang w:val="en-GB"/>
+        </w:rPr>
+        <w:t>http://www.sparkfun.com/products/8550</w:t>
+      </w:r>
+      <w:r>
+        <w:rPr>
+          <w:rStyle w:val="Hyperlink"/>
+          <w:lang w:val="en-GB"/>
+        </w:rPr>
+        <w:fldChar w:fldCharType="end"/>
+      </w:r>
       <w:r>
         <w:rPr>
           <w:lang w:val="en-GB"/>
@@ -10311,10 +10479,10 @@
                     <pic:cNvPicPr/>
                   </pic:nvPicPr>
                   <pic:blipFill>
-                    <a:blip r:embed="rId17" cstate="print">
+                    <a:blip r:embed="rId10" cstate="print">
                       <a:extLst>
                         <a:ext uri="{28A0092B-C50C-407E-A947-70E740481C1C}">
-                          <a14:useLocalDpi xmlns="" xmlns:wpc="http://schemas.microsoft.com/office/word/2010/wordprocessingCanvas" xmlns:mc="http://schemas.openxmlformats.org/markup-compatibility/2006" xmlns:o="urn:schemas-microsoft-com:office:office" xmlns:v="urn:schemas-microsoft-com:vml" xmlns:wp14="http://schemas.microsoft.com/office/word/2010/wordprocessingDrawing" xmlns:w10="urn:schemas-microsoft-com:office:word" xmlns:w="http://schemas.openxmlformats.org/wordprocessingml/2006/main" xmlns:w14="http://schemas.microsoft.com/office/word/2010/wordml" xmlns:wpg="http://schemas.microsoft.com/office/word/2010/wordprocessingGroup" xmlns:wpi="http://schemas.microsoft.com/office/word/2010/wordprocessingInk" xmlns:wps="http://schemas.microsoft.com/office/word/2010/wordprocessingShape" xmlns:a14="http://schemas.microsoft.com/office/drawing/2010/main" val="0"/>
+                          <a14:useLocalDpi xmlns:a14="http://schemas.microsoft.com/office/drawing/2010/main" val="0"/>
                         </a:ext>
                       </a:extLst>
                     </a:blip>
@@ -10346,14 +10514,27 @@
       <w:r>
         <w:t xml:space="preserve">Figure </w:t>
       </w:r>
-      <w:fldSimple w:instr=" SEQ Figure \* ARABIC ">
-        <w:r>
-          <w:rPr>
-            <w:noProof/>
-          </w:rPr>
-          <w:t>1</w:t>
-        </w:r>
-      </w:fldSimple>
+      <w:r>
+        <w:fldChar w:fldCharType="begin"/>
+      </w:r>
+      <w:r>
+        <w:instrText xml:space="preserve"> SEQ Figure \* ARABIC </w:instrText>
+      </w:r>
+      <w:r>
+        <w:fldChar w:fldCharType="separate"/>
+      </w:r>
+      <w:r>
+        <w:rPr>
+          <w:noProof/>
+        </w:rPr>
+        <w:t>1</w:t>
+      </w:r>
+      <w:r>
+        <w:rPr>
+          <w:noProof/>
+        </w:rPr>
+        <w:fldChar w:fldCharType="end"/>
+      </w:r>
       <w:bookmarkEnd w:id="18"/>
       <w:r>
         <w:t>: Bluetooth module.</w:t>
@@ -10401,14 +10582,14 @@
       </w:r>
       <w:r>
         <w:rPr>
-          <w:lang w:val="en-GB"/>
+          <w:lang w:val="en-US"/>
         </w:rPr>
         <w:t xml:space="preserve">Figure </w:t>
       </w:r>
       <w:r>
         <w:rPr>
           <w:noProof/>
-          <w:lang w:val="en-GB"/>
+          <w:lang w:val="en-US"/>
         </w:rPr>
         <w:t>2</w:t>
       </w:r>
@@ -10448,11 +10629,6 @@
           <w:lang w:val="en-GB"/>
         </w:rPr>
         <w:instrText xml:space="preserve">" </w:instrText>
-      </w:r>
-      <w:r>
-        <w:rPr>
-          <w:lang w:val="en-GB"/>
-        </w:rPr>
       </w:r>
       <w:r>
         <w:rPr>
@@ -10518,10 +10694,10 @@
                     <pic:cNvPicPr/>
                   </pic:nvPicPr>
                   <pic:blipFill>
-                    <a:blip r:embed="rId18" cstate="print">
+                    <a:blip r:embed="rId11" cstate="print">
                       <a:extLst>
                         <a:ext uri="{28A0092B-C50C-407E-A947-70E740481C1C}">
-                          <a14:useLocalDpi xmlns="" xmlns:wpc="http://schemas.microsoft.com/office/word/2010/wordprocessingCanvas" xmlns:mc="http://schemas.openxmlformats.org/markup-compatibility/2006" xmlns:o="urn:schemas-microsoft-com:office:office" xmlns:v="urn:schemas-microsoft-com:vml" xmlns:wp14="http://schemas.microsoft.com/office/word/2010/wordprocessingDrawing" xmlns:w10="urn:schemas-microsoft-com:office:word" xmlns:w="http://schemas.openxmlformats.org/wordprocessingml/2006/main" xmlns:w14="http://schemas.microsoft.com/office/word/2010/wordml" xmlns:wpg="http://schemas.microsoft.com/office/word/2010/wordprocessingGroup" xmlns:wpi="http://schemas.microsoft.com/office/word/2010/wordprocessingInk" xmlns:wps="http://schemas.microsoft.com/office/word/2010/wordprocessingShape" xmlns:a14="http://schemas.microsoft.com/office/drawing/2010/main" val="0"/>
+                          <a14:useLocalDpi xmlns:a14="http://schemas.microsoft.com/office/drawing/2010/main" val="0"/>
                         </a:ext>
                       </a:extLst>
                     </a:blip>
@@ -10553,14 +10729,27 @@
       <w:r>
         <w:t xml:space="preserve">Figure </w:t>
       </w:r>
-      <w:fldSimple w:instr=" SEQ Figure \* ARABIC ">
-        <w:r>
-          <w:rPr>
-            <w:noProof/>
-          </w:rPr>
-          <w:t>2</w:t>
-        </w:r>
-      </w:fldSimple>
+      <w:r>
+        <w:fldChar w:fldCharType="begin"/>
+      </w:r>
+      <w:r>
+        <w:instrText xml:space="preserve"> SEQ Figure \* ARABIC </w:instrText>
+      </w:r>
+      <w:r>
+        <w:fldChar w:fldCharType="separate"/>
+      </w:r>
+      <w:r>
+        <w:rPr>
+          <w:noProof/>
+        </w:rPr>
+        <w:t>2</w:t>
+      </w:r>
+      <w:r>
+        <w:rPr>
+          <w:noProof/>
+        </w:rPr>
+        <w:fldChar w:fldCharType="end"/>
+      </w:r>
       <w:bookmarkEnd w:id="20"/>
       <w:r>
         <w:t>: Crimp housing.</w:t>
@@ -10583,7 +10772,7 @@
         </w:rPr>
         <w:t>4 crimp socket contacts (</w:t>
       </w:r>
-      <w:hyperlink r:id="rId19" w:history="1">
+      <w:hyperlink r:id="rId12" w:history="1">
         <w:r>
           <w:rPr>
             <w:rStyle w:val="Hyperlink"/>
@@ -10592,15 +10781,27 @@
           <w:t>http://uk.farnell.com/molex/50058-8100/crimp-socket-contact/dp/1704246</w:t>
         </w:r>
       </w:hyperlink>
-      <w:fldSimple w:instr=" NOTEREF _Ref298418194 \h  \* MERGEFORMAT ">
-        <w:r>
-          <w:rPr>
-            <w:vertAlign w:val="superscript"/>
-            <w:lang w:val="en-GB"/>
-          </w:rPr>
-          <w:t>9</w:t>
-        </w:r>
-      </w:fldSimple>
+      <w:r>
+        <w:fldChar w:fldCharType="begin"/>
+      </w:r>
+      <w:r>
+        <w:rPr>
+          <w:lang w:val="en-US"/>
+        </w:rPr>
+        <w:instrText xml:space="preserve"> NOTEREF _Ref298418194 \h  \* MERGEFORMAT </w:instrText>
+      </w:r>
+      <w:r>
+        <w:fldChar w:fldCharType="separate"/>
+      </w:r>
+      <w:r>
+        <w:rPr>
+          <w:lang w:val="en-US"/>
+        </w:rPr>
+        <w:t>9</w:t>
+      </w:r>
+      <w:r>
+        <w:fldChar w:fldCharType="end"/>
+      </w:r>
       <w:r>
         <w:rPr>
           <w:lang w:val="en-GB"/>
@@ -10632,14 +10833,14 @@
       </w:r>
       <w:r>
         <w:rPr>
-          <w:lang w:val="en-GB"/>
+          <w:lang w:val="en-US"/>
         </w:rPr>
         <w:t xml:space="preserve">Figure </w:t>
       </w:r>
       <w:r>
         <w:rPr>
           <w:noProof/>
-          <w:lang w:val="en-GB"/>
+          <w:lang w:val="en-US"/>
         </w:rPr>
         <w:t>3</w:t>
       </w:r>
@@ -10686,10 +10887,10 @@
                     <pic:cNvPicPr/>
                   </pic:nvPicPr>
                   <pic:blipFill>
-                    <a:blip r:embed="rId20" cstate="print">
+                    <a:blip r:embed="rId13" cstate="print">
                       <a:extLst>
                         <a:ext uri="{28A0092B-C50C-407E-A947-70E740481C1C}">
-                          <a14:useLocalDpi xmlns="" xmlns:wpc="http://schemas.microsoft.com/office/word/2010/wordprocessingCanvas" xmlns:mc="http://schemas.openxmlformats.org/markup-compatibility/2006" xmlns:o="urn:schemas-microsoft-com:office:office" xmlns:v="urn:schemas-microsoft-com:vml" xmlns:wp14="http://schemas.microsoft.com/office/word/2010/wordprocessingDrawing" xmlns:w10="urn:schemas-microsoft-com:office:word" xmlns:w="http://schemas.openxmlformats.org/wordprocessingml/2006/main" xmlns:w14="http://schemas.microsoft.com/office/word/2010/wordml" xmlns:wpg="http://schemas.microsoft.com/office/word/2010/wordprocessingGroup" xmlns:wpi="http://schemas.microsoft.com/office/word/2010/wordprocessingInk" xmlns:wps="http://schemas.microsoft.com/office/word/2010/wordprocessingShape" xmlns:a14="http://schemas.microsoft.com/office/drawing/2010/main" val="0"/>
+                          <a14:useLocalDpi xmlns:a14="http://schemas.microsoft.com/office/drawing/2010/main" val="0"/>
                         </a:ext>
                       </a:extLst>
                     </a:blip>
@@ -10721,14 +10922,27 @@
       <w:r>
         <w:t xml:space="preserve">Figure </w:t>
       </w:r>
-      <w:fldSimple w:instr=" SEQ Figure \* ARABIC ">
-        <w:r>
-          <w:rPr>
-            <w:noProof/>
-          </w:rPr>
-          <w:t>3</w:t>
-        </w:r>
-      </w:fldSimple>
+      <w:r>
+        <w:fldChar w:fldCharType="begin"/>
+      </w:r>
+      <w:r>
+        <w:instrText xml:space="preserve"> SEQ Figure \* ARABIC </w:instrText>
+      </w:r>
+      <w:r>
+        <w:fldChar w:fldCharType="separate"/>
+      </w:r>
+      <w:r>
+        <w:rPr>
+          <w:noProof/>
+        </w:rPr>
+        <w:t>3</w:t>
+      </w:r>
+      <w:r>
+        <w:rPr>
+          <w:noProof/>
+        </w:rPr>
+        <w:fldChar w:fldCharType="end"/>
+      </w:r>
       <w:bookmarkEnd w:id="21"/>
       <w:r>
         <w:t>: Crimp socket contacts.</w:t>
@@ -10751,15 +10965,32 @@
         </w:rPr>
         <w:t>2 two-pin fem headers (</w:t>
       </w:r>
-      <w:hyperlink r:id="rId21" w:history="1">
-        <w:r>
-          <w:rPr>
-            <w:rStyle w:val="Hyperlink"/>
-            <w:lang w:val="en-GB"/>
-          </w:rPr>
-          <w:t>http://www.sparkfun.com/products/115</w:t>
-        </w:r>
-      </w:hyperlink>
+      <w:r>
+        <w:fldChar w:fldCharType="begin"/>
+      </w:r>
+      <w:r>
+        <w:rPr>
+          <w:lang w:val="en-US"/>
+        </w:rPr>
+        <w:instrText xml:space="preserve"> HYPERLINK "http://www.sparkfun.com/products/115" </w:instrText>
+      </w:r>
+      <w:r>
+        <w:fldChar w:fldCharType="separate"/>
+      </w:r>
+      <w:r>
+        <w:rPr>
+          <w:rStyle w:val="Hyperlink"/>
+          <w:lang w:val="en-GB"/>
+        </w:rPr>
+        <w:t>http://www.sparkfun.com/products/115</w:t>
+      </w:r>
+      <w:r>
+        <w:rPr>
+          <w:rStyle w:val="Hyperlink"/>
+          <w:lang w:val="en-GB"/>
+        </w:rPr>
+        <w:fldChar w:fldCharType="end"/>
+      </w:r>
       <w:r>
         <w:rPr>
           <w:lang w:val="en-GB"/>
@@ -10927,14 +11158,14 @@
       </w:r>
       <w:r>
         <w:rPr>
-          <w:lang w:val="en-GB"/>
+          <w:lang w:val="en-US"/>
         </w:rPr>
         <w:t xml:space="preserve">Figure </w:t>
       </w:r>
       <w:r>
         <w:rPr>
           <w:noProof/>
-          <w:lang w:val="en-GB"/>
+          <w:lang w:val="en-US"/>
         </w:rPr>
         <w:t>4</w:t>
       </w:r>
@@ -10980,10 +11211,10 @@
                     <pic:cNvPicPr/>
                   </pic:nvPicPr>
                   <pic:blipFill rotWithShape="1">
-                    <a:blip r:embed="rId22" cstate="print">
+                    <a:blip r:embed="rId14" cstate="print">
                       <a:extLst>
                         <a:ext uri="{28A0092B-C50C-407E-A947-70E740481C1C}">
-                          <a14:useLocalDpi xmlns="" xmlns:wpc="http://schemas.microsoft.com/office/word/2010/wordprocessingCanvas" xmlns:mc="http://schemas.openxmlformats.org/markup-compatibility/2006" xmlns:o="urn:schemas-microsoft-com:office:office" xmlns:v="urn:schemas-microsoft-com:vml" xmlns:wp14="http://schemas.microsoft.com/office/word/2010/wordprocessingDrawing" xmlns:w10="urn:schemas-microsoft-com:office:word" xmlns:w="http://schemas.openxmlformats.org/wordprocessingml/2006/main" xmlns:w14="http://schemas.microsoft.com/office/word/2010/wordml" xmlns:wpg="http://schemas.microsoft.com/office/word/2010/wordprocessingGroup" xmlns:wpi="http://schemas.microsoft.com/office/word/2010/wordprocessingInk" xmlns:wps="http://schemas.microsoft.com/office/word/2010/wordprocessingShape" xmlns:a14="http://schemas.microsoft.com/office/drawing/2010/main" val="0"/>
+                          <a14:useLocalDpi xmlns:a14="http://schemas.microsoft.com/office/drawing/2010/main" val="0"/>
                         </a:ext>
                       </a:extLst>
                     </a:blip>
@@ -11003,7 +11234,7 @@
                     </a:ln>
                     <a:extLst>
                       <a:ext uri="{53640926-AAD7-44D8-BBD7-CCE9431645EC}">
-                        <a14:shadowObscured xmlns="" xmlns:wpc="http://schemas.microsoft.com/office/word/2010/wordprocessingCanvas" xmlns:mc="http://schemas.openxmlformats.org/markup-compatibility/2006" xmlns:o="urn:schemas-microsoft-com:office:office" xmlns:v="urn:schemas-microsoft-com:vml" xmlns:wp14="http://schemas.microsoft.com/office/word/2010/wordprocessingDrawing" xmlns:w10="urn:schemas-microsoft-com:office:word" xmlns:w="http://schemas.openxmlformats.org/wordprocessingml/2006/main" xmlns:w14="http://schemas.microsoft.com/office/word/2010/wordml" xmlns:wpg="http://schemas.microsoft.com/office/word/2010/wordprocessingGroup" xmlns:wpi="http://schemas.microsoft.com/office/word/2010/wordprocessingInk" xmlns:wps="http://schemas.microsoft.com/office/word/2010/wordprocessingShape" xmlns:a14="http://schemas.microsoft.com/office/drawing/2010/main"/>
+                        <a14:shadowObscured xmlns:a14="http://schemas.microsoft.com/office/drawing/2010/main"/>
                       </a:ext>
                     </a:extLst>
                   </pic:spPr>
@@ -11023,14 +11254,27 @@
       <w:r>
         <w:t xml:space="preserve">Figure </w:t>
       </w:r>
-      <w:fldSimple w:instr=" SEQ Figure \* ARABIC ">
-        <w:r>
-          <w:rPr>
-            <w:noProof/>
-          </w:rPr>
-          <w:t>4</w:t>
-        </w:r>
-      </w:fldSimple>
+      <w:r>
+        <w:fldChar w:fldCharType="begin"/>
+      </w:r>
+      <w:r>
+        <w:instrText xml:space="preserve"> SEQ Figure \* ARABIC </w:instrText>
+      </w:r>
+      <w:r>
+        <w:fldChar w:fldCharType="separate"/>
+      </w:r>
+      <w:r>
+        <w:rPr>
+          <w:noProof/>
+        </w:rPr>
+        <w:t>4</w:t>
+      </w:r>
+      <w:r>
+        <w:rPr>
+          <w:noProof/>
+        </w:rPr>
+        <w:fldChar w:fldCharType="end"/>
+      </w:r>
       <w:bookmarkEnd w:id="22"/>
       <w:r>
         <w:t>: Wire positions.</w:t>
@@ -11079,14 +11323,14 @@
       </w:r>
       <w:r>
         <w:rPr>
-          <w:lang w:val="en-GB"/>
+          <w:lang w:val="en-US"/>
         </w:rPr>
         <w:t xml:space="preserve">Figure </w:t>
       </w:r>
       <w:r>
         <w:rPr>
           <w:noProof/>
-          <w:lang w:val="en-GB"/>
+          <w:lang w:val="en-US"/>
         </w:rPr>
         <w:t>5</w:t>
       </w:r>
@@ -11129,10 +11373,10 @@
                     <pic:cNvPicPr/>
                   </pic:nvPicPr>
                   <pic:blipFill rotWithShape="1">
-                    <a:blip r:embed="rId23" cstate="print">
+                    <a:blip r:embed="rId15" cstate="print">
                       <a:extLst>
                         <a:ext uri="{28A0092B-C50C-407E-A947-70E740481C1C}">
-                          <a14:useLocalDpi xmlns="" xmlns:wpc="http://schemas.microsoft.com/office/word/2010/wordprocessingCanvas" xmlns:mc="http://schemas.openxmlformats.org/markup-compatibility/2006" xmlns:o="urn:schemas-microsoft-com:office:office" xmlns:v="urn:schemas-microsoft-com:vml" xmlns:wp14="http://schemas.microsoft.com/office/word/2010/wordprocessingDrawing" xmlns:w10="urn:schemas-microsoft-com:office:word" xmlns:w="http://schemas.openxmlformats.org/wordprocessingml/2006/main" xmlns:w14="http://schemas.microsoft.com/office/word/2010/wordml" xmlns:wpg="http://schemas.microsoft.com/office/word/2010/wordprocessingGroup" xmlns:wpi="http://schemas.microsoft.com/office/word/2010/wordprocessingInk" xmlns:wps="http://schemas.microsoft.com/office/word/2010/wordprocessingShape" xmlns:a14="http://schemas.microsoft.com/office/drawing/2010/main" val="0"/>
+                          <a14:useLocalDpi xmlns:a14="http://schemas.microsoft.com/office/drawing/2010/main" val="0"/>
                         </a:ext>
                       </a:extLst>
                     </a:blip>
@@ -11152,7 +11396,7 @@
                     </a:ln>
                     <a:extLst>
                       <a:ext uri="{53640926-AAD7-44D8-BBD7-CCE9431645EC}">
-                        <a14:shadowObscured xmlns="" xmlns:wpc="http://schemas.microsoft.com/office/word/2010/wordprocessingCanvas" xmlns:mc="http://schemas.openxmlformats.org/markup-compatibility/2006" xmlns:o="urn:schemas-microsoft-com:office:office" xmlns:v="urn:schemas-microsoft-com:vml" xmlns:wp14="http://schemas.microsoft.com/office/word/2010/wordprocessingDrawing" xmlns:w10="urn:schemas-microsoft-com:office:word" xmlns:w="http://schemas.openxmlformats.org/wordprocessingml/2006/main" xmlns:w14="http://schemas.microsoft.com/office/word/2010/wordml" xmlns:wpg="http://schemas.microsoft.com/office/word/2010/wordprocessingGroup" xmlns:wpi="http://schemas.microsoft.com/office/word/2010/wordprocessingInk" xmlns:wps="http://schemas.microsoft.com/office/word/2010/wordprocessingShape" xmlns:a14="http://schemas.microsoft.com/office/drawing/2010/main"/>
+                        <a14:shadowObscured xmlns:a14="http://schemas.microsoft.com/office/drawing/2010/main"/>
                       </a:ext>
                     </a:extLst>
                   </pic:spPr>
@@ -11172,14 +11416,27 @@
       <w:r>
         <w:t xml:space="preserve">Figure </w:t>
       </w:r>
-      <w:fldSimple w:instr=" SEQ Figure \* ARABIC ">
-        <w:r>
-          <w:rPr>
-            <w:noProof/>
-          </w:rPr>
-          <w:t>5</w:t>
-        </w:r>
-      </w:fldSimple>
+      <w:r>
+        <w:fldChar w:fldCharType="begin"/>
+      </w:r>
+      <w:r>
+        <w:instrText xml:space="preserve"> SEQ Figure \* ARABIC </w:instrText>
+      </w:r>
+      <w:r>
+        <w:fldChar w:fldCharType="separate"/>
+      </w:r>
+      <w:r>
+        <w:rPr>
+          <w:noProof/>
+        </w:rPr>
+        <w:t>5</w:t>
+      </w:r>
+      <w:r>
+        <w:rPr>
+          <w:noProof/>
+        </w:rPr>
+        <w:fldChar w:fldCharType="end"/>
+      </w:r>
       <w:bookmarkEnd w:id="23"/>
       <w:r>
         <w:t>: Bluetooth wire connections.</w:t>
@@ -11264,14 +11521,14 @@
       </w:r>
       <w:r>
         <w:rPr>
-          <w:lang w:val="en-GB"/>
+          <w:lang w:val="en-US"/>
         </w:rPr>
         <w:t xml:space="preserve">Figure </w:t>
       </w:r>
       <w:r>
         <w:rPr>
           <w:noProof/>
-          <w:lang w:val="en-GB"/>
+          <w:lang w:val="en-US"/>
         </w:rPr>
         <w:t>6</w:t>
       </w:r>
@@ -11317,10 +11574,10 @@
                     <pic:cNvPicPr/>
                   </pic:nvPicPr>
                   <pic:blipFill>
-                    <a:blip r:embed="rId24" cstate="print">
+                    <a:blip r:embed="rId16" cstate="print">
                       <a:extLst>
                         <a:ext uri="{28A0092B-C50C-407E-A947-70E740481C1C}">
-                          <a14:useLocalDpi xmlns="" xmlns:wpc="http://schemas.microsoft.com/office/word/2010/wordprocessingCanvas" xmlns:mc="http://schemas.openxmlformats.org/markup-compatibility/2006" xmlns:o="urn:schemas-microsoft-com:office:office" xmlns:v="urn:schemas-microsoft-com:vml" xmlns:wp14="http://schemas.microsoft.com/office/word/2010/wordprocessingDrawing" xmlns:w10="urn:schemas-microsoft-com:office:word" xmlns:w="http://schemas.openxmlformats.org/wordprocessingml/2006/main" xmlns:w14="http://schemas.microsoft.com/office/word/2010/wordml" xmlns:wpg="http://schemas.microsoft.com/office/word/2010/wordprocessingGroup" xmlns:wpi="http://schemas.microsoft.com/office/word/2010/wordprocessingInk" xmlns:wps="http://schemas.microsoft.com/office/word/2010/wordprocessingShape" xmlns:a14="http://schemas.microsoft.com/office/drawing/2010/main" val="0"/>
+                          <a14:useLocalDpi xmlns:a14="http://schemas.microsoft.com/office/drawing/2010/main" val="0"/>
                         </a:ext>
                       </a:extLst>
                     </a:blip>
@@ -11353,14 +11610,27 @@
       <w:r>
         <w:t xml:space="preserve">Figure </w:t>
       </w:r>
-      <w:fldSimple w:instr=" SEQ Figure \* ARABIC ">
-        <w:r>
-          <w:rPr>
-            <w:noProof/>
-          </w:rPr>
-          <w:t>6</w:t>
-        </w:r>
-      </w:fldSimple>
+      <w:r>
+        <w:fldChar w:fldCharType="begin"/>
+      </w:r>
+      <w:r>
+        <w:instrText xml:space="preserve"> SEQ Figure \* ARABIC </w:instrText>
+      </w:r>
+      <w:r>
+        <w:fldChar w:fldCharType="separate"/>
+      </w:r>
+      <w:r>
+        <w:rPr>
+          <w:noProof/>
+        </w:rPr>
+        <w:t>6</w:t>
+      </w:r>
+      <w:r>
+        <w:rPr>
+          <w:noProof/>
+        </w:rPr>
+        <w:fldChar w:fldCharType="end"/>
+      </w:r>
       <w:bookmarkEnd w:id="24"/>
       <w:r>
         <w:t>: Serial interface plastic cover.</w:t>
@@ -11487,15 +11757,37 @@
         </w:rPr>
         <w:t xml:space="preserve">Perform a </w:t>
       </w:r>
-      <w:fldSimple w:instr=" REF _Ref298421745 \h  \* MERGEFORMAT ">
-        <w:r>
-          <w:rPr>
-            <w:i/>
-            <w:lang w:val="en-GB"/>
-          </w:rPr>
-          <w:t>PhyPleo Deployment</w:t>
-        </w:r>
-      </w:fldSimple>
+      <w:r>
+        <w:fldChar w:fldCharType="begin"/>
+      </w:r>
+      <w:r>
+        <w:rPr>
+          <w:lang w:val="en-US"/>
+        </w:rPr>
+        <w:instrText xml:space="preserve"> REF _Ref298421745 \h  \* MERGEFORMAT </w:instrText>
+      </w:r>
+      <w:r>
+        <w:fldChar w:fldCharType="separate"/>
+      </w:r>
+      <w:proofErr w:type="spellStart"/>
+      <w:r>
+        <w:rPr>
+          <w:i/>
+          <w:lang w:val="en-GB"/>
+        </w:rPr>
+        <w:t>PhyPleo</w:t>
+      </w:r>
+      <w:proofErr w:type="spellEnd"/>
+      <w:r>
+        <w:rPr>
+          <w:i/>
+          <w:lang w:val="en-GB"/>
+        </w:rPr>
+        <w:t xml:space="preserve"> Deployment</w:t>
+      </w:r>
+      <w:r>
+        <w:fldChar w:fldCharType="end"/>
+      </w:r>
       <w:r>
         <w:rPr>
           <w:lang w:val="en-GB"/>
@@ -11534,14 +11826,27 @@
         </w:rPr>
         <w:t xml:space="preserve">Turn on PhyPleo and immediately try to connect with it via using putty (see </w:t>
       </w:r>
-      <w:fldSimple w:instr=" REF _Ref298421955 \h  \* MERGEFORMAT ">
-        <w:r>
-          <w:rPr>
-            <w:lang w:val="en-GB"/>
-          </w:rPr>
-          <w:t>Bluetooth Configuration</w:t>
-        </w:r>
-      </w:fldSimple>
+      <w:r>
+        <w:fldChar w:fldCharType="begin"/>
+      </w:r>
+      <w:r>
+        <w:rPr>
+          <w:lang w:val="en-US"/>
+        </w:rPr>
+        <w:instrText xml:space="preserve"> REF _Ref298421955 \h  \* MERGEFORMAT </w:instrText>
+      </w:r>
+      <w:r>
+        <w:fldChar w:fldCharType="separate"/>
+      </w:r>
+      <w:r>
+        <w:rPr>
+          <w:lang w:val="en-GB"/>
+        </w:rPr>
+        <w:t>Bluetooth Configuration</w:t>
+      </w:r>
+      <w:r>
+        <w:fldChar w:fldCharType="end"/>
+      </w:r>
       <w:r>
         <w:rPr>
           <w:lang w:val="en-GB"/>
@@ -12775,7 +13080,7 @@
       </w:r>
     </w:p>
     <w:sectPr>
-      <w:footerReference w:type="first" r:id="rId25"/>
+      <w:footerReference w:type="first" r:id="rId17"/>
       <w:pgSz w:w="11906" w:h="16838"/>
       <w:pgMar w:top="1417" w:right="1701" w:bottom="1417" w:left="1701" w:header="708" w:footer="708" w:gutter="0"/>
       <w:pgNumType w:start="0"/>
@@ -12788,7 +13093,7 @@
 </file>
 
 <file path=word/endnotes.xml><?xml version="1.0" encoding="utf-8"?>
-<w:endnotes xmlns:ve="http://schemas.openxmlformats.org/markup-compatibility/2006" xmlns:o="urn:schemas-microsoft-com:office:office" xmlns:r="http://schemas.openxmlformats.org/officeDocument/2006/relationships" xmlns:m="http://schemas.openxmlformats.org/officeDocument/2006/math" xmlns:v="urn:schemas-microsoft-com:vml" xmlns:wp="http://schemas.openxmlformats.org/drawingml/2006/wordprocessingDrawing" xmlns:w10="urn:schemas-microsoft-com:office:word" xmlns:w="http://schemas.openxmlformats.org/wordprocessingml/2006/main" xmlns:wne="http://schemas.microsoft.com/office/word/2006/wordml">
+<w:endnotes xmlns:wpc="http://schemas.microsoft.com/office/word/2010/wordprocessingCanvas" xmlns:mc="http://schemas.openxmlformats.org/markup-compatibility/2006" xmlns:o="urn:schemas-microsoft-com:office:office" xmlns:r="http://schemas.openxmlformats.org/officeDocument/2006/relationships" xmlns:m="http://schemas.openxmlformats.org/officeDocument/2006/math" xmlns:v="urn:schemas-microsoft-com:vml" xmlns:wp14="http://schemas.microsoft.com/office/word/2010/wordprocessingDrawing" xmlns:wp="http://schemas.openxmlformats.org/drawingml/2006/wordprocessingDrawing" xmlns:w10="urn:schemas-microsoft-com:office:word" xmlns:w="http://schemas.openxmlformats.org/wordprocessingml/2006/main" xmlns:w14="http://schemas.microsoft.com/office/word/2010/wordml" xmlns:wpg="http://schemas.microsoft.com/office/word/2010/wordprocessingGroup" xmlns:wpi="http://schemas.microsoft.com/office/word/2010/wordprocessingInk" xmlns:wne="http://schemas.microsoft.com/office/word/2006/wordml" xmlns:wps="http://schemas.microsoft.com/office/word/2010/wordprocessingShape" mc:Ignorable="w14 wp14">
   <w:endnote w:type="separator" w:id="-1">
     <w:p>
       <w:pPr>
@@ -12813,7 +13118,7 @@
 </file>
 
 <file path=word/footer1.xml><?xml version="1.0" encoding="utf-8"?>
-<w:ftr xmlns:ve="http://schemas.openxmlformats.org/markup-compatibility/2006" xmlns:o="urn:schemas-microsoft-com:office:office" xmlns:r="http://schemas.openxmlformats.org/officeDocument/2006/relationships" xmlns:m="http://schemas.openxmlformats.org/officeDocument/2006/math" xmlns:v="urn:schemas-microsoft-com:vml" xmlns:wp="http://schemas.openxmlformats.org/drawingml/2006/wordprocessingDrawing" xmlns:w10="urn:schemas-microsoft-com:office:word" xmlns:w="http://schemas.openxmlformats.org/wordprocessingml/2006/main" xmlns:wne="http://schemas.microsoft.com/office/word/2006/wordml">
+<w:ftr xmlns:wpc="http://schemas.microsoft.com/office/word/2010/wordprocessingCanvas" xmlns:mc="http://schemas.openxmlformats.org/markup-compatibility/2006" xmlns:o="urn:schemas-microsoft-com:office:office" xmlns:r="http://schemas.openxmlformats.org/officeDocument/2006/relationships" xmlns:m="http://schemas.openxmlformats.org/officeDocument/2006/math" xmlns:v="urn:schemas-microsoft-com:vml" xmlns:wp14="http://schemas.microsoft.com/office/word/2010/wordprocessingDrawing" xmlns:wp="http://schemas.openxmlformats.org/drawingml/2006/wordprocessingDrawing" xmlns:w10="urn:schemas-microsoft-com:office:word" xmlns:w="http://schemas.openxmlformats.org/wordprocessingml/2006/main" xmlns:w14="http://schemas.microsoft.com/office/word/2010/wordml" xmlns:wpg="http://schemas.microsoft.com/office/word/2010/wordprocessingGroup" xmlns:wpi="http://schemas.microsoft.com/office/word/2010/wordprocessingInk" xmlns:wne="http://schemas.microsoft.com/office/word/2006/wordml" xmlns:wps="http://schemas.microsoft.com/office/word/2010/wordprocessingShape" mc:Ignorable="w14 wp14">
   <w:p>
     <w:pPr>
       <w:pStyle w:val="Footer"/>
@@ -12862,7 +13167,7 @@
                   <a:blip r:embed="rId1" cstate="print">
                     <a:extLst>
                       <a:ext uri="{28A0092B-C50C-407E-A947-70E740481C1C}">
-                        <a14:useLocalDpi xmlns="" xmlns:wpc="http://schemas.microsoft.com/office/word/2010/wordprocessingCanvas" xmlns:mc="http://schemas.openxmlformats.org/markup-compatibility/2006" xmlns:o="urn:schemas-microsoft-com:office:office" xmlns:v="urn:schemas-microsoft-com:vml" xmlns:wp14="http://schemas.microsoft.com/office/word/2010/wordprocessingDrawing" xmlns:w10="urn:schemas-microsoft-com:office:word" xmlns:w="http://schemas.openxmlformats.org/wordprocessingml/2006/main" xmlns:w14="http://schemas.microsoft.com/office/word/2010/wordml" xmlns:wpg="http://schemas.microsoft.com/office/word/2010/wordprocessingGroup" xmlns:wpi="http://schemas.microsoft.com/office/word/2010/wordprocessingInk" xmlns:wps="http://schemas.microsoft.com/office/word/2010/wordprocessingShape" xmlns:a14="http://schemas.microsoft.com/office/drawing/2010/main" val="0"/>
+                        <a14:useLocalDpi xmlns:a14="http://schemas.microsoft.com/office/drawing/2010/main" val="0"/>
                       </a:ext>
                     </a:extLst>
                   </a:blip>
@@ -12914,7 +13219,7 @@
 </file>
 
 <file path=word/footnotes.xml><?xml version="1.0" encoding="utf-8"?>
-<w:footnotes xmlns:ve="http://schemas.openxmlformats.org/markup-compatibility/2006" xmlns:o="urn:schemas-microsoft-com:office:office" xmlns:r="http://schemas.openxmlformats.org/officeDocument/2006/relationships" xmlns:m="http://schemas.openxmlformats.org/officeDocument/2006/math" xmlns:v="urn:schemas-microsoft-com:vml" xmlns:wp="http://schemas.openxmlformats.org/drawingml/2006/wordprocessingDrawing" xmlns:w10="urn:schemas-microsoft-com:office:word" xmlns:w="http://schemas.openxmlformats.org/wordprocessingml/2006/main" xmlns:wne="http://schemas.microsoft.com/office/word/2006/wordml">
+<w:footnotes xmlns:wpc="http://schemas.microsoft.com/office/word/2010/wordprocessingCanvas" xmlns:mc="http://schemas.openxmlformats.org/markup-compatibility/2006" xmlns:o="urn:schemas-microsoft-com:office:office" xmlns:r="http://schemas.openxmlformats.org/officeDocument/2006/relationships" xmlns:m="http://schemas.openxmlformats.org/officeDocument/2006/math" xmlns:v="urn:schemas-microsoft-com:vml" xmlns:wp14="http://schemas.microsoft.com/office/word/2010/wordprocessingDrawing" xmlns:wp="http://schemas.openxmlformats.org/drawingml/2006/wordprocessingDrawing" xmlns:w10="urn:schemas-microsoft-com:office:word" xmlns:w="http://schemas.openxmlformats.org/wordprocessingml/2006/main" xmlns:w14="http://schemas.microsoft.com/office/word/2010/wordml" xmlns:wpg="http://schemas.microsoft.com/office/word/2010/wordprocessingGroup" xmlns:wpi="http://schemas.microsoft.com/office/word/2010/wordprocessingInk" xmlns:wne="http://schemas.microsoft.com/office/word/2006/wordml" xmlns:wps="http://schemas.microsoft.com/office/word/2010/wordprocessingShape" mc:Ignorable="w14 wp14">
   <w:footnote w:type="separator" w:id="-1">
     <w:p>
       <w:pPr>
@@ -13260,7 +13565,7 @@
 </file>
 
 <file path=word/numbering.xml><?xml version="1.0" encoding="utf-8"?>
-<w:numbering xmlns:ve="http://schemas.openxmlformats.org/markup-compatibility/2006" xmlns:o="urn:schemas-microsoft-com:office:office" xmlns:r="http://schemas.openxmlformats.org/officeDocument/2006/relationships" xmlns:m="http://schemas.openxmlformats.org/officeDocument/2006/math" xmlns:v="urn:schemas-microsoft-com:vml" xmlns:wp="http://schemas.openxmlformats.org/drawingml/2006/wordprocessingDrawing" xmlns:w10="urn:schemas-microsoft-com:office:word" xmlns:w="http://schemas.openxmlformats.org/wordprocessingml/2006/main" xmlns:wne="http://schemas.microsoft.com/office/word/2006/wordml">
+<w:numbering xmlns:wpc="http://schemas.microsoft.com/office/word/2010/wordprocessingCanvas" xmlns:mc="http://schemas.openxmlformats.org/markup-compatibility/2006" xmlns:o="urn:schemas-microsoft-com:office:office" xmlns:r="http://schemas.openxmlformats.org/officeDocument/2006/relationships" xmlns:m="http://schemas.openxmlformats.org/officeDocument/2006/math" xmlns:v="urn:schemas-microsoft-com:vml" xmlns:wp14="http://schemas.microsoft.com/office/word/2010/wordprocessingDrawing" xmlns:wp="http://schemas.openxmlformats.org/drawingml/2006/wordprocessingDrawing" xmlns:w10="urn:schemas-microsoft-com:office:word" xmlns:w="http://schemas.openxmlformats.org/wordprocessingml/2006/main" xmlns:w14="http://schemas.microsoft.com/office/word/2010/wordml" xmlns:wpg="http://schemas.microsoft.com/office/word/2010/wordprocessingGroup" xmlns:wpi="http://schemas.microsoft.com/office/word/2010/wordprocessingInk" xmlns:wne="http://schemas.microsoft.com/office/word/2006/wordml" xmlns:wps="http://schemas.microsoft.com/office/word/2010/wordprocessingShape" mc:Ignorable="w14 wp14">
   <w:abstractNum w:abstractNumId="0">
     <w:nsid w:val="03BA34D8"/>
     <w:multiLevelType w:val="hybridMultilevel"/>
@@ -15200,7 +15505,7 @@
 </file>
 
 <file path=word/styles.xml><?xml version="1.0" encoding="utf-8"?>
-<w:styles xmlns:r="http://schemas.openxmlformats.org/officeDocument/2006/relationships" xmlns:w="http://schemas.openxmlformats.org/wordprocessingml/2006/main">
+<w:styles xmlns:mc="http://schemas.openxmlformats.org/markup-compatibility/2006" xmlns:r="http://schemas.openxmlformats.org/officeDocument/2006/relationships" xmlns:w="http://schemas.openxmlformats.org/wordprocessingml/2006/main" xmlns:w14="http://schemas.microsoft.com/office/word/2010/wordml" mc:Ignorable="w14">
   <w:docDefaults>
     <w:rPrDefault>
       <w:rPr>
@@ -15465,7 +15770,6 @@
     <w:uiPriority w:val="99"/>
     <w:semiHidden/>
     <w:unhideWhenUsed/>
-    <w:qFormat/>
     <w:tblPr>
       <w:tblInd w:w="0" w:type="dxa"/>
       <w:tblCellMar>
@@ -15828,10 +16132,14 @@
     <w:link w:val="Ackwolegments"/>
     <w:rsid w:val="00593F2B"/>
     <w:rPr>
+      <w:rFonts w:asciiTheme="majorHAnsi" w:eastAsiaTheme="majorEastAsia" w:hAnsiTheme="majorHAnsi" w:cstheme="majorBidi"/>
       <w:b/>
       <w:bCs/>
       <w:i/>
       <w:noProof/>
+      <w:color w:val="365F91" w:themeColor="accent1" w:themeShade="BF"/>
+      <w:sz w:val="28"/>
+      <w:szCs w:val="28"/>
       <w:lang w:val="en-GB" w:eastAsia="pt-PT"/>
     </w:rPr>
   </w:style>
@@ -16756,7 +17064,7 @@
 </file>
 
 <file path=customXml/itemProps2.xml><?xml version="1.0" encoding="utf-8"?>
-<ds:datastoreItem xmlns:ds="http://schemas.openxmlformats.org/officeDocument/2006/customXml" ds:itemID="{EE48A61D-A970-455F-A726-1F5FBA0D5B4D}">
+<ds:datastoreItem xmlns:ds="http://schemas.openxmlformats.org/officeDocument/2006/customXml" ds:itemID="{E22C4C65-FE57-41DB-AC86-C90B90F87BE9}">
   <ds:schemaRefs>
     <ds:schemaRef ds:uri="http://schemas.openxmlformats.org/officeDocument/2006/bibliography"/>
   </ds:schemaRefs>

</xml_diff>